<commit_message>
replaced tabs with spaces
</commit_message>
<xml_diff>
--- a/p4/docx_files/Gaussian Elimination with OpenMP .docx
+++ b/p4/docx_files/Gaussian Elimination with OpenMP .docx
@@ -19,17 +19,29 @@
           <w:color w:val="000000"/>
           <w:shd w:val="clear" w:color="auto" w:fill="FFFFFF"/>
         </w:rPr>
-        <w:t xml:space="preserve">                                                             Gaussian Elimination with OpenMP  </w:t>
-      </w:r>
-      <w:r>
-        <w:rPr>
-          <w:rFonts w:ascii="Times" w:eastAsia="Times New Roman" w:hAnsi="Times" w:cs="Times New Roman"/>
+        <w:t xml:space="preserve">                                                             </w:t>
+      </w:r>
+      <w:bookmarkStart w:id="0" w:name="_GoBack"/>
+      <w:r>
+        <w:rPr>
+          <w:rFonts w:ascii="Times" w:eastAsia="Times New Roman" w:hAnsi="Times" w:cs="Times New Roman"/>
+          <w:b/>
           <w:bCs/>
           <w:color w:val="000000"/>
           <w:shd w:val="clear" w:color="auto" w:fill="FFFFFF"/>
         </w:rPr>
+        <w:t xml:space="preserve">Gaussian Elimination with OpenMP  </w:t>
+      </w:r>
+      <w:r>
+        <w:rPr>
+          <w:rFonts w:ascii="Times" w:eastAsia="Times New Roman" w:hAnsi="Times" w:cs="Times New Roman"/>
+          <w:bCs/>
+          <w:color w:val="000000"/>
+          <w:shd w:val="clear" w:color="auto" w:fill="FFFFFF"/>
+        </w:rPr>
         <w:t xml:space="preserve"> </w:t>
       </w:r>
+      <w:bookmarkEnd w:id="0"/>
     </w:p>
     <w:p>
       <w:pPr>
@@ -1788,6 +1800,334 @@
           <w:color w:val="000000"/>
         </w:rPr>
         <w:t xml:space="preserve"> that performance is at its most optimal speed when synchronization is minimized. After coming to this realization, I made it my goal to write my code in a way that avoided the need to use any explicit synchronization mechanisms. Therefore, the only synchronization points in my program are the implicit ones that OpenMP provides by default (the ones at the beginning and at the end of parallel constructs).</w:t>
+      </w:r>
+    </w:p>
+    <w:p>
+      <w:pPr>
+        <w:shd w:val="clear" w:color="auto" w:fill="FFFFFF"/>
+        <w:spacing w:before="100" w:beforeAutospacing="1" w:after="100" w:afterAutospacing="1"/>
+        <w:ind w:left="1440" w:firstLine="720"/>
+        <w:rPr>
+          <w:rFonts w:ascii="Times" w:eastAsia="Times New Roman" w:hAnsi="Times" w:cs="Times New Roman"/>
+          <w:color w:val="000000"/>
+        </w:rPr>
+      </w:pPr>
+      <w:r>
+        <w:rPr>
+          <w:rFonts w:ascii="Times" w:eastAsia="Times New Roman" w:hAnsi="Times" w:cs="Times New Roman"/>
+          <w:color w:val="000000"/>
+        </w:rPr>
+        <w:t xml:space="preserve">When examining the results of the runs on 1, 2, 5, 10, 20 and 30 threads/cores, I noticed that the efficiency decreased as the number of threads/cores increased. Also, the </w:t>
+      </w:r>
+      <w:proofErr w:type="spellStart"/>
+      <w:r>
+        <w:rPr>
+          <w:rFonts w:ascii="Times" w:eastAsia="Times New Roman" w:hAnsi="Times" w:cs="Times New Roman"/>
+          <w:color w:val="000000"/>
+        </w:rPr>
+        <w:t>speedUp</w:t>
+      </w:r>
+      <w:proofErr w:type="spellEnd"/>
+      <w:r>
+        <w:rPr>
+          <w:rFonts w:ascii="Times" w:eastAsia="Times New Roman" w:hAnsi="Times" w:cs="Times New Roman"/>
+          <w:color w:val="000000"/>
+        </w:rPr>
+        <w:t xml:space="preserve"> values increased at a smaller rate as the number of threads/cores increased. This suggests that the problem is weakly scalable and needs an increase in data size to </w:t>
+      </w:r>
+      <w:r>
+        <w:rPr>
+          <w:rFonts w:ascii="Times" w:eastAsia="Times New Roman" w:hAnsi="Times" w:cs="Times New Roman"/>
+          <w:color w:val="000000"/>
+        </w:rPr>
+        <w:t xml:space="preserve">keep the </w:t>
+      </w:r>
+      <w:r>
+        <w:rPr>
+          <w:rFonts w:ascii="Times" w:eastAsia="Times New Roman" w:hAnsi="Times" w:cs="Times New Roman"/>
+          <w:color w:val="000000"/>
+        </w:rPr>
+        <w:t xml:space="preserve">efficiency </w:t>
+      </w:r>
+      <w:r>
+        <w:rPr>
+          <w:rFonts w:ascii="Times" w:eastAsia="Times New Roman" w:hAnsi="Times" w:cs="Times New Roman"/>
+          <w:color w:val="000000"/>
+        </w:rPr>
+        <w:t>around</w:t>
+      </w:r>
+      <w:r>
+        <w:rPr>
+          <w:rFonts w:ascii="Times" w:eastAsia="Times New Roman" w:hAnsi="Times" w:cs="Times New Roman"/>
+          <w:color w:val="000000"/>
+        </w:rPr>
+        <w:t xml:space="preserve"> the same value</w:t>
+      </w:r>
+      <w:r>
+        <w:rPr>
+          <w:rFonts w:ascii="Times" w:eastAsia="Times New Roman" w:hAnsi="Times" w:cs="Times New Roman"/>
+          <w:color w:val="000000"/>
+        </w:rPr>
+        <w:t xml:space="preserve"> as more threads/cores are added</w:t>
+      </w:r>
+      <w:r>
+        <w:rPr>
+          <w:rFonts w:ascii="Times" w:eastAsia="Times New Roman" w:hAnsi="Times" w:cs="Times New Roman"/>
+          <w:color w:val="000000"/>
+        </w:rPr>
+        <w:t>.</w:t>
+      </w:r>
+      <w:r>
+        <w:rPr>
+          <w:rFonts w:ascii="Times" w:eastAsia="Times New Roman" w:hAnsi="Times" w:cs="Times New Roman"/>
+          <w:color w:val="000000"/>
+        </w:rPr>
+        <w:t xml:space="preserve"> Some potential reasons for the decrease in efficiency</w:t>
+      </w:r>
+      <w:r>
+        <w:rPr>
+          <w:rFonts w:ascii="Times" w:eastAsia="Times New Roman" w:hAnsi="Times" w:cs="Times New Roman"/>
+          <w:color w:val="000000"/>
+        </w:rPr>
+        <w:t xml:space="preserve"> are as follows:</w:t>
+      </w:r>
+    </w:p>
+    <w:p>
+      <w:pPr>
+        <w:pStyle w:val="ListParagraph"/>
+        <w:numPr>
+          <w:ilvl w:val="0"/>
+          <w:numId w:val="11"/>
+        </w:numPr>
+        <w:shd w:val="clear" w:color="auto" w:fill="FFFFFF"/>
+        <w:spacing w:before="100" w:beforeAutospacing="1" w:after="100" w:afterAutospacing="1"/>
+        <w:rPr>
+          <w:rFonts w:ascii="Times" w:eastAsia="Times New Roman" w:hAnsi="Times" w:cs="Times New Roman"/>
+          <w:color w:val="000000"/>
+        </w:rPr>
+      </w:pPr>
+      <w:r>
+        <w:rPr>
+          <w:rFonts w:ascii="Times" w:eastAsia="Times New Roman" w:hAnsi="Times" w:cs="Times New Roman"/>
+          <w:color w:val="000000"/>
+        </w:rPr>
+        <w:t>The chunk sizes get smaller as the number of threads/cores</w:t>
+      </w:r>
+      <w:r>
+        <w:rPr>
+          <w:rFonts w:ascii="Times" w:eastAsia="Times New Roman" w:hAnsi="Times" w:cs="Times New Roman"/>
+          <w:color w:val="000000"/>
+        </w:rPr>
+        <w:t xml:space="preserve"> increases. This results in</w:t>
+      </w:r>
+      <w:r>
+        <w:rPr>
+          <w:rFonts w:ascii="Times" w:eastAsia="Times New Roman" w:hAnsi="Times" w:cs="Times New Roman"/>
+          <w:color w:val="000000"/>
+        </w:rPr>
+        <w:t xml:space="preserve"> </w:t>
+      </w:r>
+      <w:r>
+        <w:rPr>
+          <w:rFonts w:ascii="Times" w:eastAsia="Times New Roman" w:hAnsi="Times" w:cs="Times New Roman"/>
+          <w:color w:val="000000"/>
+        </w:rPr>
+        <w:t xml:space="preserve">more </w:t>
+      </w:r>
+      <w:proofErr w:type="gramStart"/>
+      <w:r>
+        <w:rPr>
+          <w:rFonts w:ascii="Times" w:eastAsia="Times New Roman" w:hAnsi="Times" w:cs="Times New Roman"/>
+          <w:color w:val="000000"/>
+        </w:rPr>
+        <w:t>overhead</w:t>
+      </w:r>
+      <w:proofErr w:type="gramEnd"/>
+      <w:r>
+        <w:rPr>
+          <w:rFonts w:ascii="Times" w:eastAsia="Times New Roman" w:hAnsi="Times" w:cs="Times New Roman"/>
+          <w:color w:val="000000"/>
+        </w:rPr>
+        <w:t xml:space="preserve"> for the dist</w:t>
+      </w:r>
+      <w:r>
+        <w:rPr>
+          <w:rFonts w:ascii="Times" w:eastAsia="Times New Roman" w:hAnsi="Times" w:cs="Times New Roman"/>
+          <w:color w:val="000000"/>
+        </w:rPr>
+        <w:t>ribution of work/iterations in the</w:t>
+      </w:r>
+      <w:r>
+        <w:rPr>
+          <w:rFonts w:ascii="Times" w:eastAsia="Times New Roman" w:hAnsi="Times" w:cs="Times New Roman"/>
+          <w:color w:val="000000"/>
+        </w:rPr>
+        <w:t xml:space="preserve"> parallel </w:t>
+      </w:r>
+      <w:r>
+        <w:rPr>
+          <w:rFonts w:ascii="Times" w:eastAsia="Times New Roman" w:hAnsi="Times" w:cs="Times New Roman"/>
+          <w:color w:val="000000"/>
+        </w:rPr>
+        <w:t>regions as the threads/cores increase.</w:t>
+      </w:r>
+    </w:p>
+    <w:p>
+      <w:pPr>
+        <w:pStyle w:val="ListParagraph"/>
+        <w:numPr>
+          <w:ilvl w:val="0"/>
+          <w:numId w:val="11"/>
+        </w:numPr>
+        <w:shd w:val="clear" w:color="auto" w:fill="FFFFFF"/>
+        <w:spacing w:before="100" w:beforeAutospacing="1" w:after="100" w:afterAutospacing="1"/>
+        <w:rPr>
+          <w:rFonts w:ascii="Times" w:eastAsia="Times New Roman" w:hAnsi="Times" w:cs="Times New Roman"/>
+          <w:color w:val="000000"/>
+        </w:rPr>
+      </w:pPr>
+      <w:r>
+        <w:rPr>
+          <w:rFonts w:ascii="Times" w:eastAsia="Times New Roman" w:hAnsi="Times" w:cs="Times New Roman"/>
+          <w:color w:val="000000"/>
+        </w:rPr>
+        <w:t xml:space="preserve">As we add more </w:t>
+      </w:r>
+      <w:r>
+        <w:rPr>
+          <w:rFonts w:ascii="Times" w:eastAsia="Times New Roman" w:hAnsi="Times" w:cs="Times New Roman"/>
+          <w:color w:val="000000"/>
+        </w:rPr>
+        <w:t>threads/cores</w:t>
+      </w:r>
+      <w:r>
+        <w:rPr>
+          <w:rFonts w:ascii="Times" w:eastAsia="Times New Roman" w:hAnsi="Times" w:cs="Times New Roman"/>
+          <w:color w:val="000000"/>
+        </w:rPr>
+        <w:t>, we may potenti</w:t>
+      </w:r>
+      <w:r>
+        <w:rPr>
+          <w:rFonts w:ascii="Times" w:eastAsia="Times New Roman" w:hAnsi="Times" w:cs="Times New Roman"/>
+          <w:color w:val="000000"/>
+        </w:rPr>
+        <w:t xml:space="preserve">ally have to wait longer </w:t>
+      </w:r>
+      <w:r>
+        <w:rPr>
+          <w:rFonts w:ascii="Times" w:eastAsia="Times New Roman" w:hAnsi="Times" w:cs="Times New Roman"/>
+          <w:color w:val="000000"/>
+        </w:rPr>
+        <w:t xml:space="preserve">for the implicit </w:t>
+      </w:r>
+      <w:r>
+        <w:rPr>
+          <w:rFonts w:ascii="Times" w:eastAsia="Times New Roman" w:hAnsi="Times" w:cs="Times New Roman"/>
+          <w:color w:val="000000"/>
+        </w:rPr>
+        <w:t>synchronization</w:t>
+      </w:r>
+      <w:r>
+        <w:rPr>
+          <w:rFonts w:ascii="Times" w:eastAsia="Times New Roman" w:hAnsi="Times" w:cs="Times New Roman"/>
+          <w:color w:val="000000"/>
+        </w:rPr>
+        <w:t xml:space="preserve"> points</w:t>
+      </w:r>
+      <w:r>
+        <w:rPr>
+          <w:rFonts w:ascii="Times" w:eastAsia="Times New Roman" w:hAnsi="Times" w:cs="Times New Roman"/>
+          <w:color w:val="000000"/>
+        </w:rPr>
+        <w:t xml:space="preserve"> at</w:t>
+      </w:r>
+      <w:r>
+        <w:rPr>
+          <w:rFonts w:ascii="Times" w:eastAsia="Times New Roman" w:hAnsi="Times" w:cs="Times New Roman"/>
+          <w:color w:val="000000"/>
+        </w:rPr>
+        <w:t xml:space="preserve"> the end of parallel constructs because we have to wait for more threads to complete their work before any thread moves on.</w:t>
+      </w:r>
+    </w:p>
+    <w:p>
+      <w:pPr>
+        <w:pStyle w:val="ListParagraph"/>
+        <w:numPr>
+          <w:ilvl w:val="0"/>
+          <w:numId w:val="11"/>
+        </w:numPr>
+        <w:shd w:val="clear" w:color="auto" w:fill="FFFFFF"/>
+        <w:spacing w:before="100" w:beforeAutospacing="1" w:after="100" w:afterAutospacing="1"/>
+        <w:rPr>
+          <w:rFonts w:ascii="Times" w:eastAsia="Times New Roman" w:hAnsi="Times" w:cs="Times New Roman"/>
+          <w:color w:val="000000"/>
+        </w:rPr>
+      </w:pPr>
+      <w:r>
+        <w:rPr>
+          <w:rFonts w:ascii="Times" w:eastAsia="Times New Roman" w:hAnsi="Times" w:cs="Times New Roman"/>
+          <w:color w:val="000000"/>
+        </w:rPr>
+        <w:t xml:space="preserve">Adding more </w:t>
+      </w:r>
+      <w:r>
+        <w:rPr>
+          <w:rFonts w:ascii="Times" w:eastAsia="Times New Roman" w:hAnsi="Times" w:cs="Times New Roman"/>
+          <w:color w:val="000000"/>
+        </w:rPr>
+        <w:t>threads/cores</w:t>
+      </w:r>
+      <w:r>
+        <w:rPr>
+          <w:rFonts w:ascii="Times" w:eastAsia="Times New Roman" w:hAnsi="Times" w:cs="Times New Roman"/>
+          <w:color w:val="000000"/>
+        </w:rPr>
+        <w:t xml:space="preserve"> means more forks and joins.</w:t>
+      </w:r>
+    </w:p>
+    <w:p>
+      <w:pPr>
+        <w:pStyle w:val="ListParagraph"/>
+        <w:numPr>
+          <w:ilvl w:val="0"/>
+          <w:numId w:val="11"/>
+        </w:numPr>
+        <w:shd w:val="clear" w:color="auto" w:fill="FFFFFF"/>
+        <w:spacing w:before="100" w:beforeAutospacing="1" w:after="100" w:afterAutospacing="1"/>
+        <w:rPr>
+          <w:rFonts w:ascii="Times" w:eastAsia="Times New Roman" w:hAnsi="Times" w:cs="Times New Roman"/>
+          <w:color w:val="000000"/>
+        </w:rPr>
+      </w:pPr>
+      <w:r>
+        <w:rPr>
+          <w:rFonts w:ascii="Times" w:eastAsia="Times New Roman" w:hAnsi="Times" w:cs="Times New Roman"/>
+          <w:color w:val="000000"/>
+        </w:rPr>
+        <w:t>Executing reductions takes a little longer since the reduction tree has more levels.</w:t>
+      </w:r>
+    </w:p>
+    <w:p>
+      <w:pPr>
+        <w:pStyle w:val="ListParagraph"/>
+        <w:numPr>
+          <w:ilvl w:val="0"/>
+          <w:numId w:val="11"/>
+        </w:numPr>
+        <w:shd w:val="clear" w:color="auto" w:fill="FFFFFF"/>
+        <w:spacing w:before="100" w:beforeAutospacing="1" w:after="100" w:afterAutospacing="1"/>
+        <w:rPr>
+          <w:rFonts w:ascii="Times" w:eastAsia="Times New Roman" w:hAnsi="Times" w:cs="Times New Roman"/>
+          <w:color w:val="000000"/>
+        </w:rPr>
+      </w:pPr>
+      <w:r>
+        <w:rPr>
+          <w:rFonts w:ascii="Times" w:eastAsia="Times New Roman" w:hAnsi="Times" w:cs="Times New Roman"/>
+          <w:color w:val="000000"/>
+        </w:rPr>
+        <w:t xml:space="preserve">A lot of the code is not parallelized, so when we add more processors these serial portions do not get any faster. </w:t>
       </w:r>
     </w:p>
     <w:p>
@@ -1945,8 +2285,6 @@
           <w:szCs w:val="20"/>
         </w:rPr>
       </w:pPr>
-      <w:bookmarkStart w:id="0" w:name="_GoBack"/>
-      <w:bookmarkEnd w:id="0"/>
     </w:p>
     <w:p>
       <w:pPr>
@@ -2477,6 +2815,95 @@
 <file path=word/numbering.xml><?xml version="1.0" encoding="utf-8"?>
 <w:numbering xmlns:wpc="http://schemas.microsoft.com/office/word/2010/wordprocessingCanvas" xmlns:mo="http://schemas.microsoft.com/office/mac/office/2008/main" xmlns:mc="http://schemas.openxmlformats.org/markup-compatibility/2006" xmlns:mv="urn:schemas-microsoft-com:mac:vml" xmlns:o="urn:schemas-microsoft-com:office:office" xmlns:r="http://schemas.openxmlformats.org/officeDocument/2006/relationships" xmlns:m="http://schemas.openxmlformats.org/officeDocument/2006/math" xmlns:v="urn:schemas-microsoft-com:vml" xmlns:wp14="http://schemas.microsoft.com/office/word/2010/wordprocessingDrawing" xmlns:wp="http://schemas.openxmlformats.org/drawingml/2006/wordprocessingDrawing" xmlns:w10="urn:schemas-microsoft-com:office:word" xmlns:w="http://schemas.openxmlformats.org/wordprocessingml/2006/main" xmlns:w14="http://schemas.microsoft.com/office/word/2010/wordml" xmlns:wpg="http://schemas.microsoft.com/office/word/2010/wordprocessingGroup" xmlns:wpi="http://schemas.microsoft.com/office/word/2010/wordprocessingInk" xmlns:wne="http://schemas.microsoft.com/office/word/2006/wordml" xmlns:wps="http://schemas.microsoft.com/office/word/2010/wordprocessingShape" mc:Ignorable="w14 wp14">
   <w:abstractNum w:abstractNumId="0">
+    <w:nsid w:val="01F4288E"/>
+    <w:multiLevelType w:val="hybridMultilevel"/>
+    <w:tmpl w:val="880A8E00"/>
+    <w:lvl w:ilvl="0" w:tplc="04381A5C">
+      <w:start w:val="1"/>
+      <w:numFmt w:val="decimal"/>
+      <w:lvlText w:val="%1.)"/>
+      <w:lvlJc w:val="left"/>
+      <w:pPr>
+        <w:ind w:left="2520" w:hanging="360"/>
+      </w:pPr>
+      <w:rPr>
+        <w:rFonts w:hint="default"/>
+      </w:rPr>
+    </w:lvl>
+    <w:lvl w:ilvl="1" w:tplc="04090019" w:tentative="1">
+      <w:start w:val="1"/>
+      <w:numFmt w:val="lowerLetter"/>
+      <w:lvlText w:val="%2."/>
+      <w:lvlJc w:val="left"/>
+      <w:pPr>
+        <w:ind w:left="3240" w:hanging="360"/>
+      </w:pPr>
+    </w:lvl>
+    <w:lvl w:ilvl="2" w:tplc="0409001B" w:tentative="1">
+      <w:start w:val="1"/>
+      <w:numFmt w:val="lowerRoman"/>
+      <w:lvlText w:val="%3."/>
+      <w:lvlJc w:val="right"/>
+      <w:pPr>
+        <w:ind w:left="3960" w:hanging="180"/>
+      </w:pPr>
+    </w:lvl>
+    <w:lvl w:ilvl="3" w:tplc="0409000F" w:tentative="1">
+      <w:start w:val="1"/>
+      <w:numFmt w:val="decimal"/>
+      <w:lvlText w:val="%4."/>
+      <w:lvlJc w:val="left"/>
+      <w:pPr>
+        <w:ind w:left="4680" w:hanging="360"/>
+      </w:pPr>
+    </w:lvl>
+    <w:lvl w:ilvl="4" w:tplc="04090019" w:tentative="1">
+      <w:start w:val="1"/>
+      <w:numFmt w:val="lowerLetter"/>
+      <w:lvlText w:val="%5."/>
+      <w:lvlJc w:val="left"/>
+      <w:pPr>
+        <w:ind w:left="5400" w:hanging="360"/>
+      </w:pPr>
+    </w:lvl>
+    <w:lvl w:ilvl="5" w:tplc="0409001B" w:tentative="1">
+      <w:start w:val="1"/>
+      <w:numFmt w:val="lowerRoman"/>
+      <w:lvlText w:val="%6."/>
+      <w:lvlJc w:val="right"/>
+      <w:pPr>
+        <w:ind w:left="6120" w:hanging="180"/>
+      </w:pPr>
+    </w:lvl>
+    <w:lvl w:ilvl="6" w:tplc="0409000F" w:tentative="1">
+      <w:start w:val="1"/>
+      <w:numFmt w:val="decimal"/>
+      <w:lvlText w:val="%7."/>
+      <w:lvlJc w:val="left"/>
+      <w:pPr>
+        <w:ind w:left="6840" w:hanging="360"/>
+      </w:pPr>
+    </w:lvl>
+    <w:lvl w:ilvl="7" w:tplc="04090019" w:tentative="1">
+      <w:start w:val="1"/>
+      <w:numFmt w:val="lowerLetter"/>
+      <w:lvlText w:val="%8."/>
+      <w:lvlJc w:val="left"/>
+      <w:pPr>
+        <w:ind w:left="7560" w:hanging="360"/>
+      </w:pPr>
+    </w:lvl>
+    <w:lvl w:ilvl="8" w:tplc="0409001B" w:tentative="1">
+      <w:start w:val="1"/>
+      <w:numFmt w:val="lowerRoman"/>
+      <w:lvlText w:val="%9."/>
+      <w:lvlJc w:val="right"/>
+      <w:pPr>
+        <w:ind w:left="8280" w:hanging="180"/>
+      </w:pPr>
+    </w:lvl>
+  </w:abstractNum>
+  <w:abstractNum w:abstractNumId="1">
     <w:nsid w:val="169468D2"/>
     <w:multiLevelType w:val="multilevel"/>
     <w:tmpl w:val="9078C69E"/>
@@ -2626,7 +3053,7 @@
       </w:rPr>
     </w:lvl>
   </w:abstractNum>
-  <w:abstractNum w:abstractNumId="1">
+  <w:abstractNum w:abstractNumId="2">
     <w:nsid w:val="19A921BA"/>
     <w:multiLevelType w:val="multilevel"/>
     <w:tmpl w:val="35CA0810"/>
@@ -2775,7 +3202,7 @@
       </w:rPr>
     </w:lvl>
   </w:abstractNum>
-  <w:abstractNum w:abstractNumId="2">
+  <w:abstractNum w:abstractNumId="3">
     <w:nsid w:val="315534A3"/>
     <w:multiLevelType w:val="hybridMultilevel"/>
     <w:tmpl w:val="D8D85B92"/>
@@ -2864,7 +3291,7 @@
       </w:pPr>
     </w:lvl>
   </w:abstractNum>
-  <w:abstractNum w:abstractNumId="3">
+  <w:abstractNum w:abstractNumId="4">
     <w:nsid w:val="37BF5543"/>
     <w:multiLevelType w:val="hybridMultilevel"/>
     <w:tmpl w:val="8ED034A4"/>
@@ -2953,7 +3380,7 @@
       </w:pPr>
     </w:lvl>
   </w:abstractNum>
-  <w:abstractNum w:abstractNumId="4">
+  <w:abstractNum w:abstractNumId="5">
     <w:nsid w:val="39565680"/>
     <w:multiLevelType w:val="multilevel"/>
     <w:tmpl w:val="77EAEA60"/>
@@ -3102,7 +3529,7 @@
       </w:rPr>
     </w:lvl>
   </w:abstractNum>
-  <w:abstractNum w:abstractNumId="5">
+  <w:abstractNum w:abstractNumId="6">
     <w:nsid w:val="3A534FDD"/>
     <w:multiLevelType w:val="hybridMultilevel"/>
     <w:tmpl w:val="17903FC6"/>
@@ -3191,7 +3618,7 @@
       </w:pPr>
     </w:lvl>
   </w:abstractNum>
-  <w:abstractNum w:abstractNumId="6">
+  <w:abstractNum w:abstractNumId="7">
     <w:nsid w:val="43444B9D"/>
     <w:multiLevelType w:val="multilevel"/>
     <w:tmpl w:val="F41A556A"/>
@@ -3340,7 +3767,7 @@
       </w:rPr>
     </w:lvl>
   </w:abstractNum>
-  <w:abstractNum w:abstractNumId="7">
+  <w:abstractNum w:abstractNumId="8">
     <w:nsid w:val="7AC404B7"/>
     <w:multiLevelType w:val="multilevel"/>
     <w:tmpl w:val="3D3216BC"/>
@@ -3489,7 +3916,7 @@
       </w:rPr>
     </w:lvl>
   </w:abstractNum>
-  <w:abstractNum w:abstractNumId="8">
+  <w:abstractNum w:abstractNumId="9">
     <w:nsid w:val="7CA510FF"/>
     <w:multiLevelType w:val="multilevel"/>
     <w:tmpl w:val="4EB023D8"/>
@@ -3638,7 +4065,7 @@
       </w:rPr>
     </w:lvl>
   </w:abstractNum>
-  <w:abstractNum w:abstractNumId="9">
+  <w:abstractNum w:abstractNumId="10">
     <w:nsid w:val="7F9138D8"/>
     <w:multiLevelType w:val="hybridMultilevel"/>
     <w:tmpl w:val="E2DC8C94"/>
@@ -3728,34 +4155,37 @@
     </w:lvl>
   </w:abstractNum>
   <w:num w:numId="1">
+    <w:abstractNumId w:val="7"/>
+  </w:num>
+  <w:num w:numId="2">
+    <w:abstractNumId w:val="3"/>
+  </w:num>
+  <w:num w:numId="3">
+    <w:abstractNumId w:val="8"/>
+  </w:num>
+  <w:num w:numId="4">
+    <w:abstractNumId w:val="1"/>
+  </w:num>
+  <w:num w:numId="5">
+    <w:abstractNumId w:val="5"/>
+  </w:num>
+  <w:num w:numId="6">
+    <w:abstractNumId w:val="10"/>
+  </w:num>
+  <w:num w:numId="7">
+    <w:abstractNumId w:val="9"/>
+  </w:num>
+  <w:num w:numId="8">
+    <w:abstractNumId w:val="2"/>
+  </w:num>
+  <w:num w:numId="9">
     <w:abstractNumId w:val="6"/>
   </w:num>
-  <w:num w:numId="2">
-    <w:abstractNumId w:val="2"/>
-  </w:num>
-  <w:num w:numId="3">
-    <w:abstractNumId w:val="7"/>
-  </w:num>
-  <w:num w:numId="4">
-    <w:abstractNumId w:val="0"/>
-  </w:num>
-  <w:num w:numId="5">
+  <w:num w:numId="10">
     <w:abstractNumId w:val="4"/>
   </w:num>
-  <w:num w:numId="6">
-    <w:abstractNumId w:val="9"/>
-  </w:num>
-  <w:num w:numId="7">
-    <w:abstractNumId w:val="8"/>
-  </w:num>
-  <w:num w:numId="8">
-    <w:abstractNumId w:val="1"/>
-  </w:num>
-  <w:num w:numId="9">
-    <w:abstractNumId w:val="5"/>
-  </w:num>
-  <w:num w:numId="10">
-    <w:abstractNumId w:val="3"/>
+  <w:num w:numId="11">
+    <w:abstractNumId w:val="0"/>
   </w:num>
 </w:numbering>
 </file>
@@ -3919,6 +4349,7 @@
   <w:style w:type="character" w:default="1" w:styleId="DefaultParagraphFont">
     <w:name w:val="Default Paragraph Font"/>
     <w:uiPriority w:val="1"/>
+    <w:semiHidden/>
     <w:unhideWhenUsed/>
   </w:style>
   <w:style w:type="table" w:default="1" w:styleId="TableNormal">
@@ -4189,6 +4620,7 @@
   <w:style w:type="character" w:default="1" w:styleId="DefaultParagraphFont">
     <w:name w:val="Default Paragraph Font"/>
     <w:uiPriority w:val="1"/>
+    <w:semiHidden/>
     <w:unhideWhenUsed/>
   </w:style>
   <w:style w:type="table" w:default="1" w:styleId="TableNormal">

</xml_diff>